<commit_message>
Varie correzioni, appelli e soluzioni
</commit_message>
<xml_diff>
--- a/Appunti e risposte/Raccolta risposte Teoria.docx
+++ b/Appunti e risposte/Raccolta risposte Teoria.docx
@@ -45,10 +45,10 @@
         </w:rPr>
       </w:pPr>
       <w:r>
-        <w:t>Si ringrazi comunque per quanto presente.</w:t>
-      </w:r>
-      <w:r>
-        <w:t xml:space="preserve"> </w:t>
+        <w:t>Si ringrazi comunque per quanto presente</w:t>
+      </w:r>
+      <w:r>
+        <w:t xml:space="preserve">, direi, ogni tanto. </w:t>
       </w:r>
       <w:r>
         <w:rPr>
@@ -1387,10 +1387,7 @@
     </w:p>
     <w:p>
       <w:r>
-        <w:t xml:space="preserve">Tutto ciò può essere fatto con </w:t>
-      </w:r>
-      <w:r>
-        <w:t>un software di gestione dei progetti che consente di registrare e monitorare l'avanzamento del progetto in tempo reale. In questo modo, i dati sono sempre aggiornati e disponibili per essere inclusi nel consuntivo di periodo. Inoltre, è importante che i membri del progetto siano istruiti su come registrare correttamente i dati e che ci sia un processo stabilito per la revisione e l'approvazione dei dati prima che vengano inclusi nel consuntivo di periodo.</w:t>
+        <w:t>Tutto ciò può essere fatto con un software di gestione dei progetti che consente di registrare e monitorare l'avanzamento del progetto in tempo reale. In questo modo, i dati sono sempre aggiornati e disponibili per essere inclusi nel consuntivo di periodo. Inoltre, è importante che i membri del progetto siano istruiti su come registrare correttamente i dati e che ci sia un processo stabilito per la revisione e l'approvazione dei dati prima che vengano inclusi nel consuntivo di periodo.</w:t>
       </w:r>
     </w:p>
     <w:p/>
@@ -1608,10 +1605,7 @@
         </w:numPr>
       </w:pPr>
       <w:r>
-        <w:t>Baseline: una baseline è un punto di riferimento stabilito per un progetto, che rappresenta lo stato attuale del progetto o gli obiettivi stabiliti per il progetto. È utilizzato come punto di partenza per la valutazione del progresso del progetto e per la determinazione dei cambiamenti necessari per raggiungere gli obiettivi del progetto. Nella pianificazione di un progetto, è importante stabilire una baseline per gli obiettivi, il budget, il programma e le risorse del progetto.</w:t>
-      </w:r>
-      <w:r>
-        <w:t xml:space="preserve"> Concretamente, un insieme di milestone viene sostanziata da una baseline, che si pone come base di avanzamento per obiettivi raggiunti</w:t>
+        <w:t>Baseline: una baseline è un punto di riferimento stabilito per un progetto, che rappresenta lo stato attuale del progetto o gli obiettivi stabiliti per il progetto. È utilizzato come punto di partenza per la valutazione del progresso del progetto e per la determinazione dei cambiamenti necessari per raggiungere gli obiettivi del progetto. Nella pianificazione di un progetto, è importante stabilire una baseline per gli obiettivi, il budget, il programma e le risorse del progetto. Concretamente, un insieme di milestone viene sostanziata da una baseline, che si pone come base di avanzamento per obiettivi raggiunti</w:t>
       </w:r>
     </w:p>
     <w:p>

</xml_diff>

<commit_message>
Esame 03/02 + modifiche ai file utili
</commit_message>
<xml_diff>
--- a/Appunti e risposte/Raccolta risposte Teoria.docx
+++ b/Appunti e risposte/Raccolta risposte Teoria.docx
@@ -4661,7 +4661,12 @@
     </w:p>
     <w:p>
       <w:r>
-        <w:t>• A - Act. Azione per rendere definitivo e/o migliorare il processo. Nel progetto didattico i principi del PDCA sono stati attuati per garantire una elevata qualità del prodotto, si sono quindi alternate in continuazione le attività di pianificazione come l’analisi dei requisiti, scelta del framework, gestione delle ore e del personale mediante piano di progetto, definizione delle norme di progetto si sono messe in atto le pianificazioni in base alla fase di lavoro (RR/RP/RQ/RA) suddivise in piccole sotto fasi controllando ogni azione e risultato per catalogare e risolvere i problemi riscontrati, i problemi trovati sono stati quindi stati registrati nel piano di progetto nei vari consuntivi di fase e discusse all’interno del team per alzare il livello qualitativo</w:t>
+        <w:t xml:space="preserve">• A - Act. Azione per rendere definitivo e/o migliorare il processo. </w:t>
+      </w:r>
+    </w:p>
+    <w:p>
+      <w:r>
+        <w:t>Nel progetto didattico i principi del PDCA sono stati attuati per garantire una elevata qualità del prodotto, si sono quindi alternate in continuazione le attività di pianificazione come l’analisi dei requisiti, scelta del framework, gestione delle ore e del personale mediante piano di progetto, definizione delle norme di progetto si sono messe in atto le pianificazioni in base alla fase di lavoro (RR/RP/RQ/RA) suddivise in piccole sotto fasi controllando ogni azione e risultato per catalogare e risolvere i problemi riscontrati, i problemi trovati sono stati quindi stati registrati nel piano di progetto nei vari consuntivi di fase e discusse all’interno del team per alzare il livello qualitativo</w:t>
       </w:r>
     </w:p>
     <w:p>
@@ -4772,6 +4777,7 @@
         </w:numPr>
       </w:pPr>
       <w:r>
+        <w:lastRenderedPageBreak/>
         <w:t>Specificare i requisiti del software: Tradurre i requisiti in una serie di requisiti software che guideranno lo sviluppo del sistema. Questi requisiti devono essere specifici, misurabili, raggiungibili, pertinenti e limitati nel tempo (SMART).</w:t>
       </w:r>
     </w:p>
@@ -4784,8 +4790,146 @@
         </w:numPr>
       </w:pPr>
       <w:r>
+        <w:t>Definire le priorità dei requisiti: Privilegiare i requisiti in ordine di importanza, in modo che i requisiti più critici siano affrontati per primi.</w:t>
+      </w:r>
+    </w:p>
+    <w:p>
+      <w:pPr>
+        <w:pStyle w:val="Paragrafoelenco"/>
+        <w:numPr>
+          <w:ilvl w:val="0"/>
+          <w:numId w:val="5"/>
+        </w:numPr>
+      </w:pPr>
+      <w:r>
+        <w:t>Comunicare e verificare i requisiti: Comunicare i requisiti del software a tutte le parti interessate e ottenere la loro approvazione. Verificare che i requisiti siano coerenti con le specifiche dell'offerta e che possano essere soddisfatti entro i vincoli del progetto.</w:t>
+      </w:r>
+    </w:p>
+    <w:p>
+      <w:pPr>
+        <w:rPr>
+          <w:i/>
+          <w:iCs/>
+          <w:color w:val="FF0000"/>
+        </w:rPr>
+      </w:pPr>
+      <w:r>
+        <w:t>Gli obiettivi principali di questa metodologia sono garantire che i requisiti dell'utente siano chiaramente compresi e accuratamente riflessi nella proposta tecnica di fornitura. Permette di coprire le esigenze dell'utente, coinvolgendolo nel processo e comprendendo il contesto di utilizzo. Inoltre, consente di ottenere una comprensione condivisa dei requisiti tra tutte le parti coinvolte e di garantire che il sistema software sviluppato soddisfi le esigenze dell'utente e delle parti interessate e sia coerente con le specifiche di gara</w:t>
+      </w:r>
+      <w:r>
+        <w:rPr>
+          <w:i/>
+          <w:iCs/>
+          <w:color w:val="FF0000"/>
+        </w:rPr>
+        <w:t>.</w:t>
+      </w:r>
+    </w:p>
+    <w:p>
+      <w:pPr>
+        <w:pStyle w:val="Paragrafoelenco"/>
+        <w:numPr>
+          <w:ilvl w:val="0"/>
+          <w:numId w:val="5"/>
+        </w:numPr>
+        <w:rPr>
+          <w:i/>
+          <w:iCs/>
+        </w:rPr>
+      </w:pPr>
+      <w:r>
+        <w:rPr>
+          <w:i/>
+          <w:iCs/>
+        </w:rPr>
+        <w:t>Inquadrare la pratica nota come "continuous integration" nel dominio dell'ingegneria del software e illustrare concisamente alcuni dei metodi e degli strumenti che consentono di attuarla. Ove possibile, rapportare tali considerazioni all'esperienza personale guadagnata nella loro applicazione.</w:t>
+      </w:r>
+    </w:p>
+    <w:p>
+      <w:r>
+        <w:t xml:space="preserve">La continuous integration è una pratica dell’ingegneria del software che mira a costruire, testare, consegnare software in modo continuo ed automatizzato. Questo si realizza con iterazioni di avanzamento continue che portano a migliorare progressivamente, assicurandosi che ogni cambiamento sia utile e non introduca alcuna regressione, ma anzi integri cambiamenti e applichi testing frequentemente e in modo immediato. </w:t>
+      </w:r>
+    </w:p>
+    <w:p>
+      <w:r>
+        <w:t>I principali metodi e strumenti che consentono l'implementazione della CI sono:</w:t>
+      </w:r>
+    </w:p>
+    <w:p>
+      <w:pPr>
+        <w:pStyle w:val="Paragrafoelenco"/>
+        <w:numPr>
+          <w:ilvl w:val="0"/>
+          <w:numId w:val="5"/>
+        </w:numPr>
+      </w:pPr>
+      <w:r>
+        <w:t>Sistema di controllo delle versioni (VCS): Un VCS, come Git, viene utilizzato per gestire il codice sorgente del progetto software e per tenere traccia delle modifiche apportate dai diversi sviluppatori. Ciò consente agli sviluppatori di lavorare contemporaneamente sulla stessa base di codice e facilita l'integrazione delle loro modifiche al codice.</w:t>
+      </w:r>
+    </w:p>
+    <w:p>
+      <w:pPr>
+        <w:pStyle w:val="Paragrafoelenco"/>
+        <w:numPr>
+          <w:ilvl w:val="0"/>
+          <w:numId w:val="5"/>
+        </w:numPr>
+      </w:pPr>
+      <w:r>
+        <w:t>Build automatiche: Gli strumenti di compilazione automatica, come Jenkins, Travis CI o CircleCI, vengono utilizzati per compilare il codice sorgente, eseguire test e generare codice eseguibile, in modo che gli sviluppatori possano essere sicuri che le loro modifiche al codice non interrompano la compilazione. La build garantisce la composizione di un insieme di parti (Configuration Items) secondo una specifica organizzazione, sia essa gerarchica o meno.</w:t>
+      </w:r>
+    </w:p>
+    <w:p>
+      <w:pPr>
+        <w:pStyle w:val="Paragrafoelenco"/>
+        <w:numPr>
+          <w:ilvl w:val="0"/>
+          <w:numId w:val="5"/>
+        </w:numPr>
+      </w:pPr>
+      <w:r>
+        <w:t>Test continui: I test automatizzati vengono eseguiti in modo continuo sul codice compilato, in modo che gli sviluppatori possano individuare e correggere i bug non appena vengono introdotti. Questi test possono includere test unitari, test di integrazione, test di accettazione e così via.</w:t>
+      </w:r>
+    </w:p>
+    <w:p>
+      <w:pPr>
+        <w:pStyle w:val="Paragrafoelenco"/>
+        <w:numPr>
+          <w:ilvl w:val="0"/>
+          <w:numId w:val="5"/>
+        </w:numPr>
+      </w:pPr>
+      <w:r>
+        <w:t xml:space="preserve">Strumenti di analisi e qualità del codice: Questi strumenti sono utilizzati per valutare la qualità della base di codice, identificare gli odori del codice e le aree di debito tecnico, come </w:t>
+      </w:r>
+      <w:proofErr w:type="gramStart"/>
+      <w:r>
+        <w:t>SonarQube</w:t>
+      </w:r>
+      <w:proofErr w:type="gramEnd"/>
+      <w:r>
+        <w:t>, che permette di rilevare le violazioni delle best practice e i problemi di manutenibilità.</w:t>
+      </w:r>
+    </w:p>
+    <w:p>
+      <w:pPr>
+        <w:pStyle w:val="Paragrafoelenco"/>
+        <w:numPr>
+          <w:ilvl w:val="0"/>
+          <w:numId w:val="5"/>
+        </w:numPr>
+      </w:pPr>
+      <w:r>
+        <w:t>Automazione della distribuzione: Per garantire che il software venga distribuito in modo rapido, sicuro e coerente, si possono usare strumenti come Ansible, Puppet, Chef o Salt Stack per distribuire il software in ambienti diversi, automaticamente e con un intervento umano minimo.</w:t>
+      </w:r>
+    </w:p>
+    <w:p>
+      <w:r>
+        <w:t xml:space="preserve">In base alla mia esperienza personale, la pratica di integrazione è particolarmente vantaggiosa nei progetti in cui più sviluppatori lavorano su parti diverse della base di codice e consente un ciclo di sviluppo più efficiente e rapido. Utilizzando un VCS come Git, siamo stati in grado di tracciare facilmente le modifiche e di unirle, mentre l'uso di strumenti di compilazione e test automatizzati ci ha aiutato a individuare </w:t>
+      </w:r>
+      <w:r>
         <w:lastRenderedPageBreak/>
-        <w:t>Definire le priorità dei requisiti: Privilegiare i requisiti in ordine di importanza, in modo che i requisiti più critici siano affrontati per primi.</w:t>
+        <w:t>tempestivamente i problemi e a risolverli prima che potessero diventare un problema. Inoltre, l'uso di strumenti di analisi del codice come SonarQube ci ha aiutato a mantenere la base di codice sana e a identificare le aree che richiedevano miglioramenti.</w:t>
       </w:r>
     </w:p>
     <w:p>
@@ -4795,59 +4939,228 @@
           <w:ilvl w:val="0"/>
           <w:numId w:val="5"/>
         </w:numPr>
-      </w:pPr>
-      <w:r>
-        <w:t>Comunicare e verificare i requisiti: Comunicare i requisiti del software a tutte le parti interessate e ottenere la loro approvazione. Verificare che i requisiti siano coerenti con le specifiche dell'offerta e che possano essere soddisfatti entro i vincoli del progetto.</w:t>
-      </w:r>
-    </w:p>
-    <w:p>
-      <w:pPr>
-        <w:rPr>
-          <w:i/>
-          <w:iCs/>
-          <w:color w:val="FF0000"/>
-        </w:rPr>
-      </w:pPr>
-      <w:r>
-        <w:t>Gli obiettivi principali di questa metodologia sono garantire che i requisiti dell'utente siano chiaramente compresi e accuratamente riflessi nella proposta tecnica di fornitura. Permette di coprire le esigenze dell'utente, coinvolgendolo nel processo e comprendendo il contesto di utilizzo. Inoltre, consente di ottenere una comprensione condivisa dei requisiti tra tutte le parti coinvolte e di garantire che il sistema software sviluppato soddisfi le esigenze dell'utente e delle parti interessate e sia coerente con le specifiche di gara</w:t>
-      </w:r>
-      <w:r>
-        <w:rPr>
-          <w:i/>
-          <w:iCs/>
-          <w:color w:val="FF0000"/>
-        </w:rPr>
+        <w:rPr>
+          <w:i/>
+          <w:iCs/>
+        </w:rPr>
+      </w:pPr>
+      <w:r>
+        <w:rPr>
+          <w:i/>
+          <w:iCs/>
+        </w:rPr>
+        <w:t>Facendo riferimento allo standard ISO/IEC 12207, discutere la differenza di obiettivi, attività coinvolte, strategie di conduzione e strumenti, tra i processi di verifica e validazione.</w:t>
+      </w:r>
+    </w:p>
+    <w:p>
+      <w:pPr>
+        <w:rPr>
+          <w:i/>
+          <w:iCs/>
+        </w:rPr>
+      </w:pPr>
+      <w:r>
+        <w:t>La verifica viene effettuata sui prodotti di ogni singola attività, è di interesse solamente interno all'azienda. Viene gestita ed effettuata dai verificatori di progetto e consiste nel controllo sistematico, disciplinato e misurabile dei prodotti di ogni attività (come documenti e/o codice). Tale controllo può essere effettuato a "pettine" (walkthrough) con impiego di tempo e costi maggiori (ma necessari se l'azienda non ha ancora esperienza sufficiente) o a "campione" (inspection), controllando cioè solo le parti più critiche (ovvero più inclini ad errori) del prodotto. Il ciclo PDCA è uno dei metodi per applicare la verifica, in quanto comporta controlli frequenti e cicli, con conseguente miglioramento del prodotto che sia rispondente nelle aspettative iniziali del cliente. Tale processo si svolge controllando che ogni requisito formulato in analisi sia stato effettivamente e completamente soddisfatto. Per fare ciò, una componente fondamentale la svolgono i test funzionali, che appunto verificano le funzionalità del prodotto e il collaudo del cliente. Per facilitare questo processo è essenziale il tracciamento dei requisiti verso le componenti del prodotto.</w:t>
+      </w:r>
+    </w:p>
+    <w:p>
+      <w:pPr>
+        <w:pStyle w:val="Paragrafoelenco"/>
+        <w:numPr>
+          <w:ilvl w:val="0"/>
+          <w:numId w:val="5"/>
+        </w:numPr>
+        <w:rPr>
+          <w:i/>
+          <w:iCs/>
+        </w:rPr>
+      </w:pPr>
+      <w:r>
+        <w:rPr>
+          <w:i/>
+          <w:iCs/>
+        </w:rPr>
+        <w:t>Descrivere la tecnica di classificazione e tracciamento dei requisiti adottata nel proprio</w:t>
+      </w:r>
+      <w:r>
+        <w:rPr>
+          <w:i/>
+          <w:iCs/>
+        </w:rPr>
+        <w:t xml:space="preserve"> progetto</w:t>
+      </w:r>
+      <w:r>
+        <w:rPr>
+          <w:i/>
+          <w:iCs/>
+        </w:rPr>
+        <w:t xml:space="preserve"> didattico e le corrispondenti procedure, manuali o automatiche. Spiegare brevemente le scelte effettuate e discutere l’efficacia e i limiti riscontrati nella loro applicazione</w:t>
+      </w:r>
+    </w:p>
+    <w:p>
+      <w:r>
+        <w:t>Per la classificazione dei requisiti, il team ha adottato varie tecniche, tra cui interviste con il cliente, discussioni creative di tipo "Brainstorming" (approccio maieutico), osservazione di comportamenti ed esigenze, ricerca su Internet di studi appropriati al nostro progetto.  La tecnica più utilizzata è stata il Brainstorming, per cui il team ha utilizzato parte delle ore per definire e tracciare i requisiti.  Il problema di questo approccio deriva dalla mancanza di esperienza di ciascun membro del team.  Ci siamo quindi trovati di fronte a problemi ipotizzati dalla logica e da studi mirati all'occasione</w:t>
+      </w:r>
+      <w:r>
+        <w:t>, dandoci un tempo di parola e mettendo a fuoco ogni idea, essendo un’analisi iniziale e di ampio spettro, mirata a non farsi sfuggire nessun dettaglio ma anzi pensare e agire in prospettiva di prodotto. La non piena comprensione è un attività di rischio preventivata dalle stesse norme progettuali</w:t>
+      </w:r>
+      <w:r>
+        <w:t>. Ogni attività di scelta è automatizzabile considerando classificazione e tracciamento, a livello di limiti, efficacia, risorse ed organizzazione; ciò aiuta a decomporre a basso livello il problema, a fine di renderlo comprensibile nel modo corretto all’analisi.</w:t>
+      </w:r>
+    </w:p>
+    <w:p>
+      <w:pPr>
+        <w:pStyle w:val="Paragrafoelenco"/>
+        <w:numPr>
+          <w:ilvl w:val="0"/>
+          <w:numId w:val="5"/>
+        </w:numPr>
+        <w:rPr>
+          <w:i/>
+          <w:iCs/>
+          <w:u w:val="single"/>
+        </w:rPr>
+      </w:pPr>
+      <w:r>
+        <w:rPr>
+          <w:i/>
+          <w:iCs/>
+        </w:rPr>
+        <w:t>Assegnare, giustificando la scelta, un peso percentuale di impegno da dedicare alle attività di verifica in un contesto di lavoro paragonabile al progetto didattico per numerosità di partecipanti e ore di lavoro mobilizzate. Ripartire tale quantità proporzionalmente tra le specifiche attività di verifica utilizzabili dal processo di sviluppo. Indicare quali di esse possono o debbano essere automatizzate, e come.</w:t>
+      </w:r>
+    </w:p>
+    <w:p>
+      <w:r>
+        <w:t>La percentuale di impegno dedicata alle attività di verifica in un progetto di sviluppo software dovrebbe essere direttamente proporzionale alle dimensioni e alla complessità del progetto. In un contesto simile al progetto didattico da lei citato, con un numero ridotto di partecipanti e un numero limitato di ore di lavoro mobilitate, consiglierei di destinare almeno il 40% dello sforzo complessivo alle attività di verifica.</w:t>
+      </w:r>
+    </w:p>
+    <w:p>
+      <w:r>
+        <w:t>Le attività di verifica specifiche che possono essere utilizzate dal processo di sviluppo e le relative allocazioni sono:</w:t>
+      </w:r>
+    </w:p>
+    <w:p>
+      <w:pPr>
+        <w:pStyle w:val="Paragrafoelenco"/>
+        <w:numPr>
+          <w:ilvl w:val="0"/>
+          <w:numId w:val="5"/>
+        </w:numPr>
+      </w:pPr>
+      <w:r>
+        <w:t>Test unitari: 15% - I test unitari vengono utilizzati per verificare singole unità o componenti del software. Questo tipo di test è solitamente automatizzato e può essere eseguito utilizzando un framework di unit testing come JUnit.</w:t>
+      </w:r>
+    </w:p>
+    <w:p>
+      <w:pPr>
+        <w:pStyle w:val="Paragrafoelenco"/>
+        <w:numPr>
+          <w:ilvl w:val="0"/>
+          <w:numId w:val="5"/>
+        </w:numPr>
+      </w:pPr>
+      <w:r>
+        <w:lastRenderedPageBreak/>
+        <w:t>Test di integrazione: 10% - I test di integrazione sono utilizzati per verificare le interazioni tra le diverse unità o componenti del software. Anche questo tipo di test può essere automatizzato, utilizzando strumenti come Selenium.</w:t>
+      </w:r>
+    </w:p>
+    <w:p>
+      <w:pPr>
+        <w:pStyle w:val="Paragrafoelenco"/>
+        <w:numPr>
+          <w:ilvl w:val="0"/>
+          <w:numId w:val="5"/>
+        </w:numPr>
+      </w:pPr>
+      <w:r>
+        <w:t>Test funzionali: 10% - I test funzionali servono a verificare il software rispetto ai requisiti funzionali. Anche questo tipo di test può essere automatizzato, utilizzando strumenti come Cucumber o TestComplete.</w:t>
+      </w:r>
+    </w:p>
+    <w:p>
+      <w:pPr>
+        <w:pStyle w:val="Paragrafoelenco"/>
+        <w:numPr>
+          <w:ilvl w:val="0"/>
+          <w:numId w:val="5"/>
+        </w:numPr>
+      </w:pPr>
+      <w:r>
+        <w:t>Test delle prestazioni: 5% - Il test delle prestazioni serve a verificare le prestazioni del software in diverse condizioni di carico. Anche questo tipo di test può essere automatizzato, utilizzando strumenti come Apache JMeter o LoadRunner.</w:t>
+      </w:r>
+    </w:p>
+    <w:p>
+      <w:pPr>
+        <w:pStyle w:val="Paragrafoelenco"/>
+        <w:numPr>
+          <w:ilvl w:val="0"/>
+          <w:numId w:val="5"/>
+        </w:numPr>
+      </w:pPr>
+      <w:r>
+        <w:t>Test di accettazione: 10% - Il test di accettazione serve a verificare il software rispetto ai criteri di accettazione e di solito viene eseguito dall'utente finale o dal cliente. Questo tipo di test di solito non è automatizzato, in quanto si concentra principalmente sull'esperienza dell'utente e sull'accettazione del software, ma gli scenari di test possono essere automatizzati.</w:t>
+      </w:r>
+    </w:p>
+    <w:p>
+      <w:pPr>
+        <w:pStyle w:val="Paragrafoelenco"/>
+        <w:numPr>
+          <w:ilvl w:val="0"/>
+          <w:numId w:val="5"/>
+        </w:numPr>
+      </w:pPr>
+      <w:r>
+        <w:t>Test di sicurezza: 10% - I test di sicurezza sono utilizzati per verificare il software contro le minacce e le vulnerabilità di sicurezza note. Questo tipo di test di solito non è automatizzato, in quanto richiede un test manuale, ma alcuni test di sicurezza possono essere automatizzati utilizzando strumenti come Nessus o OpenVAS.</w:t>
+      </w:r>
+    </w:p>
+    <w:p>
+      <w:r>
+        <w:t>Vale la pena notare che, oltre ai tipi di test sopra citati, sono necessarie anche altre attività non funzionali, come il test in ambienti diversi, il test su dispositivi diversi e il test di accessibilità. La percentuale assegnata a queste attività dovrebbe rientrare nel 40% delle attività di verifica e il loro livello di automazione può variare a seconda dei requisiti specifici del progetto.</w:t>
+      </w:r>
+    </w:p>
+    <w:p>
+      <w:r>
+        <w:t>In conclusione, l'allocazione dello sforzo per le attività di verifica deve essere adattata al contesto e ai requisiti specifici del progetto. L'obiettivo dovrebbe essere quello di automatizzare il maggior numero possibile di attività di verifica, soprattutto quelle ripetibili, prevedibili e che non richiedono l'intervento umano.</w:t>
+      </w:r>
+    </w:p>
+    <w:p>
+      <w:pPr>
+        <w:pStyle w:val="Paragrafoelenco"/>
+        <w:numPr>
+          <w:ilvl w:val="0"/>
+          <w:numId w:val="5"/>
+        </w:numPr>
+        <w:rPr>
+          <w:i/>
+          <w:iCs/>
+          <w:u w:val="single"/>
+        </w:rPr>
+      </w:pPr>
+      <w:r>
+        <w:rPr>
+          <w:i/>
+          <w:iCs/>
+        </w:rPr>
+        <w:t>Fissato il ruolo di amministratore di progetto all’interno di un organigramma tipo di progetto, descriverne le mansioni principali rispetto a un normale ciclo di sviluppo. Delineare le competenze richieste da tale ruolo e, facendo riferimento alla propria esperienza di progetto didattico, ipotizzare come esse possano essere acquisite efficacemente in funzione dei vincoli derivanti dal piano di progetto e dal piano di qualifica</w:t>
+      </w:r>
+      <w:r>
         <w:t>.</w:t>
       </w:r>
     </w:p>
     <w:p>
+      <w:r>
+        <w:t>In una tipica organizzazione di progetto, l’amministrazione è data da un insieme di doveri tali da essere ricoperte da una persona, cosiddetta amministratore di progetto. In generale mantiene varie attività secondo un certo numero di persone e ore disponibili, considerando il numero al fine di renderlo equo e l’asincronia data dagli impegni e indisponibilità di ciascuno. In particolare, si devono:</w:t>
+      </w:r>
+    </w:p>
+    <w:p>
       <w:pPr>
         <w:pStyle w:val="Paragrafoelenco"/>
         <w:numPr>
           <w:ilvl w:val="0"/>
           <w:numId w:val="5"/>
         </w:numPr>
-        <w:rPr>
-          <w:i/>
-          <w:iCs/>
-        </w:rPr>
-      </w:pPr>
-      <w:r>
-        <w:rPr>
-          <w:i/>
-          <w:iCs/>
-        </w:rPr>
-        <w:t>Inquadrare la pratica nota come "continuous integration" nel dominio dell'ingegneria del software e illustrare concisamente alcuni dei metodi e degli strumenti che consentono di attuarla. Ove possibile, rapportare tali considerazioni all'esperienza personale guadagnata nella loro applicazione.</w:t>
-      </w:r>
-    </w:p>
-    <w:p>
-      <w:r>
-        <w:t xml:space="preserve">La continuous integration è una pratica dell’ingegneria del software che mira a costruire, testare, consegnare software in modo continuo ed automatizzato. Questo si realizza con iterazioni di avanzamento continue che portano a migliorare progressivamente, assicurandosi che ogni cambiamento sia utile e non introduca alcuna regressione, ma anzi integri cambiamenti e applichi testing frequentemente e in modo immediato. </w:t>
-      </w:r>
-    </w:p>
-    <w:p>
-      <w:r>
-        <w:t>I principali metodi e strumenti che consentono l'implementazione della CI sono:</w:t>
+      </w:pPr>
+      <w:r>
+        <w:t>coordinare incontri e schedulare gli impegni di calendario</w:t>
       </w:r>
     </w:p>
     <w:p>
@@ -4859,7 +5172,10 @@
         </w:numPr>
       </w:pPr>
       <w:r>
-        <w:t>Sistema di controllo delle versioni (VCS): Un VCS, come Git, viene utilizzato per gestire il codice sorgente del progetto software e per tenere traccia delle modifiche apportate dai diversi sviluppatori. Ciò consente agli sviluppatori di lavorare contemporaneamente sulla stessa base di codice e facilita l'integrazione delle loro modifiche al codice.</w:t>
+        <w:t>organizzare le best practices da seg</w:t>
+      </w:r>
+      <w:r>
+        <w:t>uire nelle singole attività</w:t>
       </w:r>
     </w:p>
     <w:p>
@@ -4871,7 +5187,7 @@
         </w:numPr>
       </w:pPr>
       <w:r>
-        <w:t>Build automatiche: Gli strumenti di compilazione automatica, come Jenkins, Travis CI o CircleCI, vengono utilizzati per compilare il codice sorgente, eseguire test e generare codice eseguibile, in modo che gli sviluppatori possano essere sicuri che le loro modifiche al codice non interrompano la compilazione. La build garantisce la composizione di un insieme di parti (Configuration Items) secondo una specifica organizzazione, sia essa gerarchica o meno.</w:t>
+        <w:t>gestire le risorse presenti e gli strumenti per garantire la corretta funzionalità</w:t>
       </w:r>
     </w:p>
     <w:p>
@@ -4883,7 +5199,27 @@
         </w:numPr>
       </w:pPr>
       <w:r>
-        <w:t>Test continui: I test automatizzati vengono eseguiti in modo continuo sul codice compilato, in modo che gli sviluppatori possano individuare e correggere i bug non appena vengono introdotti. Questi test possono includere test unitari, test di integrazione, test di accettazione e così via.</w:t>
+        <w:t>comunicare con gli stakeholder</w:t>
+      </w:r>
+    </w:p>
+    <w:p>
+      <w:r>
+        <w:t>Le abilità sono acquisite durante lo stesso processo di progetto, da un punto di vista organizzativo, di comunicazione e risoluzione dei problemi, nonché l’informatizzazione e automatizzazione di tutti i processi produttivi. L’apprendimento, spesso limitato a livello di tempo, deve essere effettuato nella costante pratica di processi di sviluppo e considerando l’incremento della qualità del piano di qualifica, integrando a livello temporale di calendario l’attività di autoapprendimento con il piano di progetto presente.</w:t>
+      </w:r>
+    </w:p>
+    <w:p>
+      <w:pPr>
+        <w:rPr>
+          <w:i/>
+          <w:iCs/>
+        </w:rPr>
+      </w:pPr>
+      <w:r>
+        <w:rPr>
+          <w:i/>
+          <w:iCs/>
+        </w:rPr>
+        <w:br w:type="page"/>
       </w:r>
     </w:p>
     <w:p>
@@ -4893,54 +5229,10 @@
           <w:ilvl w:val="0"/>
           <w:numId w:val="5"/>
         </w:numPr>
-      </w:pPr>
-      <w:r>
-        <w:t xml:space="preserve">Strumenti di analisi e qualità del codice: Questi strumenti sono utilizzati per valutare la qualità della base di codice, identificare gli odori del codice e le aree di debito tecnico, come </w:t>
-      </w:r>
-      <w:proofErr w:type="gramStart"/>
-      <w:r>
-        <w:t>SonarQube</w:t>
-      </w:r>
-      <w:proofErr w:type="gramEnd"/>
-      <w:r>
-        <w:t>, che permette di rilevare le violazioni delle best practice e i problemi di manutenibilità.</w:t>
-      </w:r>
-    </w:p>
-    <w:p>
-      <w:pPr>
-        <w:pStyle w:val="Paragrafoelenco"/>
-        <w:numPr>
-          <w:ilvl w:val="0"/>
-          <w:numId w:val="5"/>
-        </w:numPr>
-      </w:pPr>
-      <w:r>
-        <w:t>Automazione della distribuzione: Per garantire che il software venga distribuito in modo rapido, sicuro e coerente, si possono usare strumenti come Ansible, Puppet, Chef o Salt Stack per distribuire il software in ambienti diversi, automaticamente e con un intervento umano minimo.</w:t>
-      </w:r>
-    </w:p>
-    <w:p>
-      <w:r>
-        <w:t xml:space="preserve">In base alla mia esperienza personale, la pratica di integrazione è particolarmente vantaggiosa nei progetti in cui più sviluppatori lavorano su parti diverse della base di codice e consente un ciclo di sviluppo più efficiente e rapido. Utilizzando un VCS come Git, siamo stati in grado di tracciare facilmente le modifiche e di unirle, mentre l'uso di strumenti di compilazione e test automatizzati ci ha aiutato a individuare tempestivamente i problemi e a risolverli prima che potessero diventare un problema. Inoltre, l'uso di strumenti di analisi del codice come </w:t>
-      </w:r>
-      <w:proofErr w:type="gramStart"/>
-      <w:r>
-        <w:t>SonarQube</w:t>
-      </w:r>
-      <w:proofErr w:type="gramEnd"/>
-      <w:r>
-        <w:t xml:space="preserve"> ci ha aiutato a mantenere la base di codice sana e a identificare le aree che richiedevano miglioramenti.</w:t>
-      </w:r>
-    </w:p>
-    <w:p>
-      <w:pPr>
-        <w:pStyle w:val="Paragrafoelenco"/>
-        <w:numPr>
-          <w:ilvl w:val="0"/>
-          <w:numId w:val="5"/>
-        </w:numPr>
-        <w:rPr>
-          <w:i/>
-          <w:iCs/>
+        <w:rPr>
+          <w:i/>
+          <w:iCs/>
+          <w:u w:val="single"/>
         </w:rPr>
       </w:pPr>
       <w:r>
@@ -4949,282 +5241,6 @@
           <w:iCs/>
         </w:rPr>
         <w:lastRenderedPageBreak/>
-        <w:t>Facendo riferimento allo standard ISO/IEC 12207, discutere la differenza di obiettivi, attività coinvolte, strategie di conduzione e strumenti, tra i processi di verifica e validazione.</w:t>
-      </w:r>
-    </w:p>
-    <w:p>
-      <w:pPr>
-        <w:rPr>
-          <w:i/>
-          <w:iCs/>
-        </w:rPr>
-      </w:pPr>
-      <w:r>
-        <w:t>La verifica viene effettuata sui prodotti di ogni singola attività, è di interesse solamente interno all'azienda. Viene gestita ed effettuata dai verificatori di progetto e consiste nel controllo sistematico, disciplinato e misurabile dei prodotti di ogni attività (come documenti e/o codice). Tale controllo può essere effettuato a "pettine" (walkthrough) con impiego di tempo e costi maggiori (ma necessari se l'azienda non ha ancora esperienza sufficiente) o a "campione" (inspection), controllando cioè solo le parti più critiche (ovvero più inclini ad errori) del prodotto. Il ciclo PDCA è uno dei metodi per applicare la verifica, in quanto comporta controlli frequenti e cicli, con conseguente miglioramento del prodotto che sia rispondente nelle aspettative iniziali del cliente. Tale processo si svolge controllando che ogni requisito formulato in analisi sia stato effettivamente e completamente soddisfatto. Per fare ciò, una componente fondamentale la svolgono i test funzionali, che appunto verificano le funzionalità del prodotto e il collaudo del cliente. Per facilitare questo processo è essenziale il tracciamento dei requisiti verso le componenti del prodotto.</w:t>
-      </w:r>
-    </w:p>
-    <w:p>
-      <w:pPr>
-        <w:pStyle w:val="Paragrafoelenco"/>
-        <w:numPr>
-          <w:ilvl w:val="0"/>
-          <w:numId w:val="5"/>
-        </w:numPr>
-        <w:rPr>
-          <w:i/>
-          <w:iCs/>
-        </w:rPr>
-      </w:pPr>
-      <w:r>
-        <w:rPr>
-          <w:i/>
-          <w:iCs/>
-        </w:rPr>
-        <w:t>Descrivere la tecnica di classificazione e tracciamento dei requisiti adottata nel proprio</w:t>
-      </w:r>
-      <w:r>
-        <w:rPr>
-          <w:i/>
-          <w:iCs/>
-        </w:rPr>
-        <w:t xml:space="preserve"> progetto</w:t>
-      </w:r>
-      <w:r>
-        <w:rPr>
-          <w:i/>
-          <w:iCs/>
-        </w:rPr>
-        <w:t xml:space="preserve"> didattico e le corrispondenti procedure, manuali o automatiche. Spiegare brevemente le scelte effettuate e discutere l’efficacia e i limiti riscontrati nella loro applicazione</w:t>
-      </w:r>
-    </w:p>
-    <w:p>
-      <w:r>
-        <w:t>Per la classificazione dei requisiti, il team ha adottato varie tecniche, tra cui interviste con il cliente, discussioni creative di tipo "Brainstorming" (approccio maieutico), osservazione di comportamenti ed esigenze, ricerca su Internet di studi appropriati al nostro progetto.   La tecnica più utilizzata è stata il Brainstorming, per cui il team ha utilizzato parte delle ore per definire e tracciare i requisiti.  Il problema di questo approccio deriva dalla mancanza di esperienza di ciascun membro del team.  Ci siamo quindi trovati di fronte a problemi ipotizzati dalla logica e da studi mirati all'occasione</w:t>
-      </w:r>
-      <w:r>
-        <w:t>, dandoci un tempo di parola e mettendo a fuoco ogni idea, essendo un’analisi iniziale e di ampio spettro, mirata a non farsi sfuggire nessun dettaglio ma anzi pensare e agire in prospettiva di prodotto. La non piena comprensione è un attività di rischio preventivata dalle stesse norme progettuali</w:t>
-      </w:r>
-      <w:r>
-        <w:t>. Ogni attività di scelta è automatizzabile considerando classificazione e tracciamento, a livello di limiti, efficacia, risorse ed organizzazione; ciò aiuta a decomporre a basso livello il problema, a fine di renderlo comprensibile nel modo corretto all’analisi.</w:t>
-      </w:r>
-    </w:p>
-    <w:p>
-      <w:pPr>
-        <w:pStyle w:val="Paragrafoelenco"/>
-        <w:numPr>
-          <w:ilvl w:val="0"/>
-          <w:numId w:val="5"/>
-        </w:numPr>
-        <w:rPr>
-          <w:i/>
-          <w:iCs/>
-          <w:u w:val="single"/>
-        </w:rPr>
-      </w:pPr>
-      <w:r>
-        <w:rPr>
-          <w:i/>
-          <w:iCs/>
-        </w:rPr>
-        <w:t>Assegnare, giustificando la scelta, un peso percentuale di impegno da dedicare alle attività di verifica in un contesto di lavoro paragonabile al progetto didattico per numerosità di partecipanti e ore di lavoro mobilizzate. Ripartire tale quantità proporzionalmente tra le specifiche attività di verifica utilizzabili dal processo di sviluppo. Indicare quali di esse possono o debbano essere automatizzate, e come.</w:t>
-      </w:r>
-    </w:p>
-    <w:p>
-      <w:r>
-        <w:t>La percentuale di impegno dedicata alle attività di verifica in un progetto di sviluppo software dovrebbe essere direttamente proporzionale alle dimensioni e alla complessità del progetto. In un contesto simile al progetto didattico da lei citato, con un numero ridotto di partecipanti e un numero limitato di ore di lavoro mobilitate, consiglierei di destinare almeno il 40% dello sforzo complessivo alle attività di verifica.</w:t>
-      </w:r>
-    </w:p>
-    <w:p>
-      <w:r>
-        <w:t>Le attività di verifica specifiche che possono essere utilizzate dal processo di sviluppo e le relative allocazioni sono:</w:t>
-      </w:r>
-    </w:p>
-    <w:p>
-      <w:pPr>
-        <w:pStyle w:val="Paragrafoelenco"/>
-        <w:numPr>
-          <w:ilvl w:val="0"/>
-          <w:numId w:val="5"/>
-        </w:numPr>
-      </w:pPr>
-      <w:r>
-        <w:t>Test unitari: 15% - I test unitari vengono utilizzati per verificare singole unità o componenti del software. Questo tipo di test è solitamente automatizzato e può essere eseguito utilizzando un framework di unit testing come JUnit.</w:t>
-      </w:r>
-    </w:p>
-    <w:p>
-      <w:pPr>
-        <w:pStyle w:val="Paragrafoelenco"/>
-        <w:numPr>
-          <w:ilvl w:val="0"/>
-          <w:numId w:val="5"/>
-        </w:numPr>
-      </w:pPr>
-      <w:r>
-        <w:t>Test di integrazione: 10% - I test di integrazione sono utilizzati per verificare le interazioni tra le diverse unità o componenti del software. Anche questo tipo di test può essere automatizzato, utilizzando strumenti come Selenium.</w:t>
-      </w:r>
-    </w:p>
-    <w:p>
-      <w:pPr>
-        <w:pStyle w:val="Paragrafoelenco"/>
-        <w:numPr>
-          <w:ilvl w:val="0"/>
-          <w:numId w:val="5"/>
-        </w:numPr>
-      </w:pPr>
-      <w:r>
-        <w:lastRenderedPageBreak/>
-        <w:t>Test funzionali: 10% - I test funzionali servono a verificare il software rispetto ai requisiti funzionali. Anche questo tipo di test può essere automatizzato, utilizzando strumenti come Cucumber o TestComplete.</w:t>
-      </w:r>
-    </w:p>
-    <w:p>
-      <w:pPr>
-        <w:pStyle w:val="Paragrafoelenco"/>
-        <w:numPr>
-          <w:ilvl w:val="0"/>
-          <w:numId w:val="5"/>
-        </w:numPr>
-      </w:pPr>
-      <w:r>
-        <w:t>Test delle prestazioni: 5% - Il test delle prestazioni serve a verificare le prestazioni del software in diverse condizioni di carico. Anche questo tipo di test può essere automatizzato, utilizzando strumenti come Apache JMeter o LoadRunner.</w:t>
-      </w:r>
-    </w:p>
-    <w:p>
-      <w:pPr>
-        <w:pStyle w:val="Paragrafoelenco"/>
-        <w:numPr>
-          <w:ilvl w:val="0"/>
-          <w:numId w:val="5"/>
-        </w:numPr>
-      </w:pPr>
-      <w:r>
-        <w:t>Test di accettazione: 10% - Il test di accettazione serve a verificare il software rispetto ai criteri di accettazione e di solito viene eseguito dall'utente finale o dal cliente. Questo tipo di test di solito non è automatizzato, in quanto si concentra principalmente sull'esperienza dell'utente e sull'accettazione del software, ma gli scenari di test possono essere automatizzati.</w:t>
-      </w:r>
-    </w:p>
-    <w:p>
-      <w:pPr>
-        <w:pStyle w:val="Paragrafoelenco"/>
-        <w:numPr>
-          <w:ilvl w:val="0"/>
-          <w:numId w:val="5"/>
-        </w:numPr>
-      </w:pPr>
-      <w:r>
-        <w:t>Test di sicurezza: 10% - I test di sicurezza sono utilizzati per verificare il software contro le minacce e le vulnerabilità di sicurezza note. Questo tipo di test di solito non è automatizzato, in quanto richiede un test manuale, ma alcuni test di sicurezza possono essere automatizzati utilizzando strumenti come Nessus o OpenVAS.</w:t>
-      </w:r>
-    </w:p>
-    <w:p>
-      <w:r>
-        <w:t>Vale la pena notare che, oltre ai tipi di test sopra citati, sono necessarie anche altre attività non funzionali, come il test in ambienti diversi, il test su dispositivi diversi e il test di accessibilità. La percentuale assegnata a queste attività dovrebbe rientrare nel 40% delle attività di verifica e il loro livello di automazione può variare a seconda dei requisiti specifici del progetto.</w:t>
-      </w:r>
-    </w:p>
-    <w:p>
-      <w:r>
-        <w:t>In conclusione, l'allocazione dello sforzo per le attività di verifica deve essere adattata al contesto e ai requisiti specifici del progetto. L'obiettivo dovrebbe essere quello di automatizzare il maggior numero possibile di attività di verifica, soprattutto quelle ripetibili, prevedibili e che non richiedono l'intervento umano.</w:t>
-      </w:r>
-    </w:p>
-    <w:p>
-      <w:pPr>
-        <w:pStyle w:val="Paragrafoelenco"/>
-        <w:numPr>
-          <w:ilvl w:val="0"/>
-          <w:numId w:val="5"/>
-        </w:numPr>
-        <w:rPr>
-          <w:i/>
-          <w:iCs/>
-          <w:u w:val="single"/>
-        </w:rPr>
-      </w:pPr>
-      <w:r>
-        <w:rPr>
-          <w:i/>
-          <w:iCs/>
-        </w:rPr>
-        <w:t>Fissato il ruolo di amministratore di progetto all’interno di un organigramma tipo di progetto, descriverne le mansioni principali rispetto a un normale ciclo di sviluppo. Delineare le competenze richieste da tale ruolo e, facendo riferimento alla propria esperienza di progetto didattico, ipotizzare come esse possano essere acquisite efficacemente in funzione dei vincoli derivanti dal piano di progetto e dal piano di qualifica</w:t>
-      </w:r>
-      <w:r>
-        <w:t>.</w:t>
-      </w:r>
-    </w:p>
-    <w:p>
-      <w:r>
-        <w:t>In una tipica organizzazione di progetto, l’amministrazione è data da un insieme di doveri tali da essere ricoperte da una persona, cosiddetta amministratore di progetto. In generale mantiene varie attività secondo un certo numero di persone e ore disponibili, considerando il numero al fine di renderlo equo e l’asincronia data dagli impegni e indisponibilità di ciascuno. In particolare, si devono:</w:t>
-      </w:r>
-    </w:p>
-    <w:p>
-      <w:pPr>
-        <w:pStyle w:val="Paragrafoelenco"/>
-        <w:numPr>
-          <w:ilvl w:val="0"/>
-          <w:numId w:val="5"/>
-        </w:numPr>
-      </w:pPr>
-      <w:r>
-        <w:t>coordinare incontri e schedulare gli impegni di calendario</w:t>
-      </w:r>
-    </w:p>
-    <w:p>
-      <w:pPr>
-        <w:pStyle w:val="Paragrafoelenco"/>
-        <w:numPr>
-          <w:ilvl w:val="0"/>
-          <w:numId w:val="5"/>
-        </w:numPr>
-      </w:pPr>
-      <w:r>
-        <w:t>organizzare le best practices da seg</w:t>
-      </w:r>
-      <w:r>
-        <w:t>uire nelle singole attività</w:t>
-      </w:r>
-    </w:p>
-    <w:p>
-      <w:pPr>
-        <w:pStyle w:val="Paragrafoelenco"/>
-        <w:numPr>
-          <w:ilvl w:val="0"/>
-          <w:numId w:val="5"/>
-        </w:numPr>
-      </w:pPr>
-      <w:r>
-        <w:t>gestire le risorse presenti e gli strumenti per garantire la corretta funzionalità</w:t>
-      </w:r>
-    </w:p>
-    <w:p>
-      <w:pPr>
-        <w:pStyle w:val="Paragrafoelenco"/>
-        <w:numPr>
-          <w:ilvl w:val="0"/>
-          <w:numId w:val="5"/>
-        </w:numPr>
-      </w:pPr>
-      <w:r>
-        <w:t>comunicare con gli stakeholder</w:t>
-      </w:r>
-    </w:p>
-    <w:p>
-      <w:r>
-        <w:t>Le abilità sono acquisite durante lo stesso processo di progetto, da un punto di vista organizzativo, di comunicazione e risoluzione dei problemi, nonché l’informatizzazione e automatizzazione di tutti i processi produttivi. L’apprendimento, spesso limitato a livello di tempo, deve essere effettuato nella costante pratica di processi di sviluppo e considerando l’incremento della qualità del piano di qualifica, integrando a livello temporale di calendario l’attività di autoapprendimento con il piano di progetto presente.</w:t>
-      </w:r>
-    </w:p>
-    <w:p>
-      <w:pPr>
-        <w:pStyle w:val="Paragrafoelenco"/>
-        <w:numPr>
-          <w:ilvl w:val="0"/>
-          <w:numId w:val="5"/>
-        </w:numPr>
-        <w:rPr>
-          <w:i/>
-          <w:iCs/>
-          <w:u w:val="single"/>
-        </w:rPr>
-      </w:pPr>
-      <w:r>
-        <w:rPr>
-          <w:i/>
-          <w:iCs/>
-        </w:rPr>
         <w:t>Illustrare qualche best practice personalmente sperimentata o riconosciuta come tale a posteriori, per il buon svolgimento delle attività di analisi dei requisiti</w:t>
       </w:r>
     </w:p>
@@ -5238,11 +5254,7 @@
         </w:rPr>
       </w:pPr>
       <w:r>
-        <w:t xml:space="preserve">Al fine di svolgere correttamente l’analisi dei requisiti, è indispensabile svolgere il più possibile attività di analisi, coinvolgendo gli stakeholders il più possibile con domande e riunioni e secondo un processo di </w:t>
-      </w:r>
-      <w:r>
-        <w:lastRenderedPageBreak/>
-        <w:t xml:space="preserve">brainstorming svolto internamente al gruppo di progetto didattico, con sessioni di confronto aperto volto a dissezionare il più possibile ogni anfratto del capitolato ed espresso in modo chiaro e ben fatto. Occorre quindi documentare adeguatamente tutti i requisiti, tali da comprendere e seguire tutte le attività, evitando confusione e malintesi. È inoltre utile verificare e validare i requisiti, utilizzando strumenti precisi di tracciamento per poterli visualizzare facilmente, continuando ad espanderli </w:t>
+        <w:t xml:space="preserve">Al fine di svolgere correttamente l’analisi dei requisiti, è indispensabile svolgere il più possibile attività di analisi, coinvolgendo gli stakeholders il più possibile con domande e riunioni e secondo un processo di brainstorming svolto internamente al gruppo di progetto didattico, con sessioni di confronto aperto volto a dissezionare il più possibile ogni anfratto del capitolato ed espresso in modo chiaro e ben fatto. Occorre quindi documentare adeguatamente tutti i requisiti, tali da comprendere e seguire tutte le attività, evitando confusione e malintesi. È inoltre utile verificare e validare i requisiti, utilizzando strumenti precisi di tracciamento per poterli visualizzare facilmente, continuando ad espanderli </w:t>
       </w:r>
       <w:r>
         <w:t>e</w:t>
@@ -5467,21 +5479,6 @@
       <w:pPr>
         <w:pStyle w:val="Paragrafoelenco"/>
       </w:pPr>
-    </w:p>
-    <w:p>
-      <w:pPr>
-        <w:rPr>
-          <w:i/>
-          <w:iCs/>
-        </w:rPr>
-      </w:pPr>
-      <w:r>
-        <w:rPr>
-          <w:i/>
-          <w:iCs/>
-        </w:rPr>
-        <w:br w:type="page"/>
-      </w:r>
     </w:p>
     <w:p>
       <w:pPr>
@@ -6405,10 +6402,7 @@
     </w:p>
     <w:p>
       <w:pPr>
-        <w:rPr>
-          <w:i/>
-          <w:iCs/>
-        </w:rPr>
+        <w:spacing w:after="0"/>
       </w:pPr>
     </w:p>
     <w:p>

</xml_diff>